<commit_message>
begonnen met de page. heb algemene informatie erin gezet
</commit_message>
<xml_diff>
--- a/Algemene informatie.docx
+++ b/Algemene informatie.docx
@@ -27,12 +27,11 @@
           <w:bdr w:val="none" w:sz="0" w:space="0" w:color="auto" w:frame="1"/>
           <w:lang w:eastAsia="nl-NL"/>
         </w:rPr>
-        <w:t xml:space="preserve">Algemene informatie: </w:t>
-      </w:r>
-    </w:p>
-    <w:p>
-      <w:pPr>
-        <w:textAlignment w:val="baseline"/>
+        <w:t xml:space="preserve">, </w:t>
+      </w:r>
+      <w:proofErr w:type="spellStart"/>
+      <w:proofErr w:type="gramStart"/>
+      <w:r>
         <w:rPr>
           <w:rFonts w:ascii="inherit" w:eastAsia="Times New Roman" w:hAnsi="inherit" w:cs="Times New Roman"/>
           <w:b/>
@@ -43,19 +42,9 @@
           <w:bdr w:val="none" w:sz="0" w:space="0" w:color="auto" w:frame="1"/>
           <w:lang w:eastAsia="nl-NL"/>
         </w:rPr>
-      </w:pPr>
-    </w:p>
-    <w:p>
-      <w:pPr>
-        <w:textAlignment w:val="baseline"/>
-        <w:rPr>
-          <w:rFonts w:ascii="brother-1816" w:eastAsia="Times New Roman" w:hAnsi="brother-1816" w:cs="Times New Roman"/>
-          <w:color w:val="000000"/>
-          <w:sz w:val="22"/>
-          <w:szCs w:val="22"/>
-          <w:lang w:eastAsia="nl-NL"/>
-        </w:rPr>
-      </w:pPr>
+        <w:t>istalaties</w:t>
+      </w:r>
+      <w:proofErr w:type="spellEnd"/>
       <w:r>
         <w:rPr>
           <w:rFonts w:ascii="inherit" w:eastAsia="Times New Roman" w:hAnsi="inherit" w:cs="Times New Roman"/>
@@ -67,7 +56,7 @@
           <w:bdr w:val="none" w:sz="0" w:space="0" w:color="auto" w:frame="1"/>
           <w:lang w:eastAsia="nl-NL"/>
         </w:rPr>
-        <w:t xml:space="preserve">Het LAM komt voort uit de </w:t>
+        <w:t xml:space="preserve">  </w:t>
       </w:r>
       <w:proofErr w:type="spellStart"/>
       <w:r>
@@ -81,9 +70,8 @@
           <w:bdr w:val="none" w:sz="0" w:space="0" w:color="auto" w:frame="1"/>
           <w:lang w:eastAsia="nl-NL"/>
         </w:rPr>
-        <w:t>VandenBroek</w:t>
-      </w:r>
-      <w:proofErr w:type="spellEnd"/>
+        <w:t>e</w:t>
+      </w:r>
       <w:r>
         <w:rPr>
           <w:rFonts w:ascii="inherit" w:eastAsia="Times New Roman" w:hAnsi="inherit" w:cs="Times New Roman"/>
@@ -95,6 +83,89 @@
           <w:bdr w:val="none" w:sz="0" w:space="0" w:color="auto" w:frame="1"/>
           <w:lang w:eastAsia="nl-NL"/>
         </w:rPr>
+        <w:t>Algemene</w:t>
+      </w:r>
+      <w:proofErr w:type="spellEnd"/>
+      <w:proofErr w:type="gramEnd"/>
+      <w:r>
+        <w:rPr>
+          <w:rFonts w:ascii="inherit" w:eastAsia="Times New Roman" w:hAnsi="inherit" w:cs="Times New Roman"/>
+          <w:b/>
+          <w:bCs/>
+          <w:color w:val="000000"/>
+          <w:sz w:val="22"/>
+          <w:szCs w:val="22"/>
+          <w:bdr w:val="none" w:sz="0" w:space="0" w:color="auto" w:frame="1"/>
+          <w:lang w:eastAsia="nl-NL"/>
+        </w:rPr>
+        <w:t xml:space="preserve"> informatie: </w:t>
+      </w:r>
+    </w:p>
+    <w:p>
+      <w:pPr>
+        <w:textAlignment w:val="baseline"/>
+        <w:rPr>
+          <w:rFonts w:ascii="inherit" w:eastAsia="Times New Roman" w:hAnsi="inherit" w:cs="Times New Roman"/>
+          <w:b/>
+          <w:bCs/>
+          <w:color w:val="000000"/>
+          <w:sz w:val="22"/>
+          <w:szCs w:val="22"/>
+          <w:bdr w:val="none" w:sz="0" w:space="0" w:color="auto" w:frame="1"/>
+          <w:lang w:eastAsia="nl-NL"/>
+        </w:rPr>
+      </w:pPr>
+    </w:p>
+    <w:p>
+      <w:pPr>
+        <w:textAlignment w:val="baseline"/>
+        <w:rPr>
+          <w:rFonts w:ascii="brother-1816" w:eastAsia="Times New Roman" w:hAnsi="brother-1816" w:cs="Times New Roman"/>
+          <w:color w:val="000000"/>
+          <w:sz w:val="22"/>
+          <w:szCs w:val="22"/>
+          <w:lang w:eastAsia="nl-NL"/>
+        </w:rPr>
+      </w:pPr>
+      <w:r>
+        <w:rPr>
+          <w:rFonts w:ascii="inherit" w:eastAsia="Times New Roman" w:hAnsi="inherit" w:cs="Times New Roman"/>
+          <w:b/>
+          <w:bCs/>
+          <w:color w:val="000000"/>
+          <w:sz w:val="22"/>
+          <w:szCs w:val="22"/>
+          <w:bdr w:val="none" w:sz="0" w:space="0" w:color="auto" w:frame="1"/>
+          <w:lang w:eastAsia="nl-NL"/>
+        </w:rPr>
+        <w:t xml:space="preserve">Het LAM komt voort uit de </w:t>
+      </w:r>
+      <w:proofErr w:type="spellStart"/>
+      <w:r>
+        <w:rPr>
+          <w:rFonts w:ascii="inherit" w:eastAsia="Times New Roman" w:hAnsi="inherit" w:cs="Times New Roman"/>
+          <w:b/>
+          <w:bCs/>
+          <w:color w:val="000000"/>
+          <w:sz w:val="22"/>
+          <w:szCs w:val="22"/>
+          <w:bdr w:val="none" w:sz="0" w:space="0" w:color="auto" w:frame="1"/>
+          <w:lang w:eastAsia="nl-NL"/>
+        </w:rPr>
+        <w:t>VandenBroek</w:t>
+      </w:r>
+      <w:proofErr w:type="spellEnd"/>
+      <w:r>
+        <w:rPr>
+          <w:rFonts w:ascii="inherit" w:eastAsia="Times New Roman" w:hAnsi="inherit" w:cs="Times New Roman"/>
+          <w:b/>
+          <w:bCs/>
+          <w:color w:val="000000"/>
+          <w:sz w:val="22"/>
+          <w:szCs w:val="22"/>
+          <w:bdr w:val="none" w:sz="0" w:space="0" w:color="auto" w:frame="1"/>
+          <w:lang w:eastAsia="nl-NL"/>
+        </w:rPr>
         <w:t xml:space="preserve"> Foundation die kunst toegankelijk wil maken voor een breed publiek. Het LAM nodigt je uit op ontdekkingstocht te komen en plezier te beleven aan kunst.</w:t>
       </w:r>
     </w:p>
@@ -162,25 +233,14 @@
           <w:u w:val="none"/>
         </w:rPr>
       </w:pPr>
-      <w:proofErr w:type="spellStart"/>
-      <w:r>
-        <w:rPr>
-          <w:rFonts w:ascii="brother-1816" w:hAnsi="brother-1816"/>
-          <w:color w:val="000000"/>
-          <w:sz w:val="23"/>
-          <w:szCs w:val="23"/>
-        </w:rPr>
-        <w:t>Postbus</w:t>
-      </w:r>
-      <w:proofErr w:type="spellEnd"/>
-      <w:r>
-        <w:rPr>
-          <w:rFonts w:ascii="brother-1816" w:hAnsi="brother-1816"/>
-          <w:color w:val="000000"/>
-          <w:sz w:val="23"/>
-          <w:szCs w:val="23"/>
-        </w:rPr>
-        <w:t xml:space="preserve"> 224</w:t>
+      <w:r>
+        <w:rPr>
+          <w:rFonts w:ascii="brother-1816" w:hAnsi="brother-1816"/>
+          <w:color w:val="000000"/>
+          <w:sz w:val="23"/>
+          <w:szCs w:val="23"/>
+        </w:rPr>
+        <w:t>Postbus 224</w:t>
       </w:r>
       <w:r>
         <w:rPr>

</xml_diff>